<commit_message>
Small modification on the doc
</commit_message>
<xml_diff>
--- a/doc/ECE411 MP4 CP1.docx
+++ b/doc/ECE411 MP4 CP1.docx
@@ -81,7 +81,21 @@
         <w:rPr>
           <w:rFonts w:ascii="Times New Roman" w:hAnsi="Times New Roman" w:cs="Times New Roman"/>
         </w:rPr>
-        <w:t>Tingkai Liu, Zhi Cen</w:t>
+        <w:t xml:space="preserve">Tingkai Liu, </w:t>
+      </w:r>
+      <w:proofErr w:type="spellStart"/>
+      <w:r>
+        <w:rPr>
+          <w:rFonts w:ascii="Times New Roman" w:hAnsi="Times New Roman" w:cs="Times New Roman"/>
+        </w:rPr>
+        <w:t>Zhi</w:t>
+      </w:r>
+      <w:proofErr w:type="spellEnd"/>
+      <w:r>
+        <w:rPr>
+          <w:rFonts w:ascii="Times New Roman" w:hAnsi="Times New Roman" w:cs="Times New Roman"/>
+        </w:rPr>
+        <w:t xml:space="preserve"> Cen</w:t>
       </w:r>
     </w:p>
     <w:p>
@@ -131,7 +145,7 @@
     </w:p>
     <w:tbl>
       <w:tblPr>
-        <w:tblStyle w:val="a7"/>
+        <w:tblStyle w:val="TableGrid"/>
         <w:tblW w:w="0" w:type="auto"/>
         <w:tblLook w:val="04A0" w:firstRow="1" w:lastRow="0" w:firstColumn="1" w:lastColumn="0" w:noHBand="0" w:noVBand="1"/>
       </w:tblPr>
@@ -222,26 +236,40 @@
           <w:p>
             <w:pPr>
               <w:rPr>
+                <w:rFonts w:ascii="Times New Roman" w:hAnsi="Times New Roman" w:cs="Times New Roman"/>
+              </w:rPr>
+            </w:pPr>
+            <w:r>
+              <w:rPr>
+                <w:rFonts w:ascii="Times New Roman" w:hAnsi="Times New Roman" w:cs="Times New Roman"/>
+              </w:rPr>
+              <w:t xml:space="preserve">a </w:t>
+            </w:r>
+            <w:r>
+              <w:rPr>
                 <w:rFonts w:ascii="Times New Roman" w:hAnsi="Times New Roman" w:cs="Times New Roman" w:hint="eastAsia"/>
               </w:rPr>
-            </w:pPr>
-            <w:r>
-              <w:rPr>
-                <w:rFonts w:ascii="Times New Roman" w:hAnsi="Times New Roman" w:cs="Times New Roman"/>
-              </w:rPr>
-              <w:t xml:space="preserve">a </w:t>
-            </w:r>
-            <w:r>
-              <w:rPr>
-                <w:rFonts w:ascii="Times New Roman" w:hAnsi="Times New Roman" w:cs="Times New Roman" w:hint="eastAsia"/>
-              </w:rPr>
               <w:t>5</w:t>
             </w:r>
             <w:r>
               <w:rPr>
                 <w:rFonts w:ascii="Times New Roman" w:hAnsi="Times New Roman" w:cs="Times New Roman"/>
               </w:rPr>
-              <w:t xml:space="preserve">-stage pipeline cpu which can handle </w:t>
+              <w:t xml:space="preserve">-stage pipeline </w:t>
+            </w:r>
+            <w:proofErr w:type="spellStart"/>
+            <w:r>
+              <w:rPr>
+                <w:rFonts w:ascii="Times New Roman" w:hAnsi="Times New Roman" w:cs="Times New Roman"/>
+              </w:rPr>
+              <w:t>cpu</w:t>
+            </w:r>
+            <w:proofErr w:type="spellEnd"/>
+            <w:r>
+              <w:rPr>
+                <w:rFonts w:ascii="Times New Roman" w:hAnsi="Times New Roman" w:cs="Times New Roman"/>
+              </w:rPr>
+              <w:t xml:space="preserve"> which can handle </w:t>
             </w:r>
             <w:r>
               <w:rPr>
@@ -313,6 +341,7 @@
                 <w:rFonts w:ascii="Times New Roman" w:hAnsi="Times New Roman" w:cs="Times New Roman"/>
               </w:rPr>
             </w:pPr>
+            <w:proofErr w:type="spellStart"/>
             <w:r>
               <w:rPr>
                 <w:rFonts w:ascii="Times New Roman" w:hAnsi="Times New Roman" w:cs="Times New Roman" w:hint="eastAsia"/>
@@ -323,7 +352,42 @@
               <w:rPr>
                 <w:rFonts w:ascii="Times New Roman" w:hAnsi="Times New Roman" w:cs="Times New Roman"/>
               </w:rPr>
-              <w:t>hi: split mp2 cpu into 5 stages, unit test each stage and test the whole cpu with provided tb.</w:t>
+              <w:t>hi</w:t>
+            </w:r>
+            <w:proofErr w:type="spellEnd"/>
+            <w:r>
+              <w:rPr>
+                <w:rFonts w:ascii="Times New Roman" w:hAnsi="Times New Roman" w:cs="Times New Roman"/>
+              </w:rPr>
+              <w:t xml:space="preserve">: split mp2 </w:t>
+            </w:r>
+            <w:proofErr w:type="spellStart"/>
+            <w:r>
+              <w:rPr>
+                <w:rFonts w:ascii="Times New Roman" w:hAnsi="Times New Roman" w:cs="Times New Roman"/>
+              </w:rPr>
+              <w:t>cpu</w:t>
+            </w:r>
+            <w:proofErr w:type="spellEnd"/>
+            <w:r>
+              <w:rPr>
+                <w:rFonts w:ascii="Times New Roman" w:hAnsi="Times New Roman" w:cs="Times New Roman"/>
+              </w:rPr>
+              <w:t xml:space="preserve"> into 5 stages, unit test each stage and test the whole </w:t>
+            </w:r>
+            <w:proofErr w:type="spellStart"/>
+            <w:r>
+              <w:rPr>
+                <w:rFonts w:ascii="Times New Roman" w:hAnsi="Times New Roman" w:cs="Times New Roman"/>
+              </w:rPr>
+              <w:t>cpu</w:t>
+            </w:r>
+            <w:proofErr w:type="spellEnd"/>
+            <w:r>
+              <w:rPr>
+                <w:rFonts w:ascii="Times New Roman" w:hAnsi="Times New Roman" w:cs="Times New Roman"/>
+              </w:rPr>
+              <w:t xml:space="preserve"> with provided tb.</w:t>
             </w:r>
           </w:p>
           <w:p>
@@ -337,7 +401,35 @@
               <w:rPr>
                 <w:rFonts w:ascii="Times New Roman" w:hAnsi="Times New Roman" w:cs="Times New Roman"/>
               </w:rPr>
-              <w:t>Tingkai: design control rom, assign control signals to each stage and connect all stages in datapath.</w:t>
+              <w:t xml:space="preserve">Tingkai: design control </w:t>
+            </w:r>
+            <w:proofErr w:type="spellStart"/>
+            <w:r>
+              <w:rPr>
+                <w:rFonts w:ascii="Times New Roman" w:hAnsi="Times New Roman" w:cs="Times New Roman"/>
+              </w:rPr>
+              <w:t>rom</w:t>
+            </w:r>
+            <w:proofErr w:type="spellEnd"/>
+            <w:r>
+              <w:rPr>
+                <w:rFonts w:ascii="Times New Roman" w:hAnsi="Times New Roman" w:cs="Times New Roman"/>
+              </w:rPr>
+              <w:t xml:space="preserve">, assign control signals to each stage and connect all stages in </w:t>
+            </w:r>
+            <w:proofErr w:type="spellStart"/>
+            <w:r>
+              <w:rPr>
+                <w:rFonts w:ascii="Times New Roman" w:hAnsi="Times New Roman" w:cs="Times New Roman"/>
+              </w:rPr>
+              <w:t>datapath</w:t>
+            </w:r>
+            <w:proofErr w:type="spellEnd"/>
+            <w:r>
+              <w:rPr>
+                <w:rFonts w:ascii="Times New Roman" w:hAnsi="Times New Roman" w:cs="Times New Roman"/>
+              </w:rPr>
+              <w:t>.</w:t>
             </w:r>
           </w:p>
         </w:tc>
@@ -350,7 +442,7 @@
           <w:p>
             <w:pPr>
               <w:rPr>
-                <w:rFonts w:ascii="Times New Roman" w:hAnsi="Times New Roman" w:cs="Times New Roman" w:hint="eastAsia"/>
+                <w:rFonts w:ascii="Times New Roman" w:hAnsi="Times New Roman" w:cs="Times New Roman"/>
               </w:rPr>
             </w:pPr>
           </w:p>
@@ -442,105 +534,193 @@
     <w:p>
       <w:pPr>
         <w:rPr>
+          <w:rFonts w:ascii="Times New Roman" w:hAnsi="Times New Roman" w:cs="Times New Roman"/>
+        </w:rPr>
+      </w:pPr>
+      <w:r>
+        <w:rPr>
+          <w:rFonts w:ascii="Times New Roman" w:hAnsi="Times New Roman" w:cs="Times New Roman"/>
+        </w:rPr>
+        <w:t>3.1 Control R</w:t>
+      </w:r>
+      <w:r>
+        <w:rPr>
+          <w:rFonts w:ascii="Times New Roman" w:hAnsi="Times New Roman" w:cs="Times New Roman"/>
+        </w:rPr>
+        <w:t>OM</w:t>
+      </w:r>
+    </w:p>
+    <w:p>
+      <w:pPr>
+        <w:rPr>
+          <w:rFonts w:ascii="Times New Roman" w:hAnsi="Times New Roman" w:cs="Times New Roman"/>
+        </w:rPr>
+      </w:pPr>
+      <w:r>
+        <w:rPr>
+          <w:rFonts w:ascii="Times New Roman" w:hAnsi="Times New Roman" w:cs="Times New Roman"/>
+        </w:rPr>
+        <w:t xml:space="preserve">module </w:t>
+      </w:r>
+      <w:proofErr w:type="spellStart"/>
+      <w:r>
+        <w:rPr>
+          <w:rFonts w:ascii="Times New Roman" w:hAnsi="Times New Roman" w:cs="Times New Roman"/>
+        </w:rPr>
+        <w:t>control_</w:t>
+      </w:r>
+      <w:proofErr w:type="gramStart"/>
+      <w:r>
+        <w:rPr>
+          <w:rFonts w:ascii="Times New Roman" w:hAnsi="Times New Roman" w:cs="Times New Roman"/>
+        </w:rPr>
+        <w:t>rom</w:t>
+      </w:r>
+      <w:proofErr w:type="spellEnd"/>
+      <w:r>
+        <w:rPr>
+          <w:rFonts w:ascii="Times New Roman" w:hAnsi="Times New Roman" w:cs="Times New Roman"/>
+        </w:rPr>
+        <w:t>(</w:t>
+      </w:r>
+      <w:proofErr w:type="gramEnd"/>
+    </w:p>
+    <w:p>
+      <w:pPr>
+        <w:rPr>
+          <w:rFonts w:ascii="Times New Roman" w:hAnsi="Times New Roman" w:cs="Times New Roman"/>
+        </w:rPr>
+      </w:pPr>
+      <w:r>
+        <w:rPr>
+          <w:rFonts w:ascii="Times New Roman" w:hAnsi="Times New Roman" w:cs="Times New Roman"/>
+        </w:rPr>
+        <w:t xml:space="preserve">    input rv32i_opcode opcode, </w:t>
+      </w:r>
+    </w:p>
+    <w:p>
+      <w:pPr>
+        <w:rPr>
+          <w:rFonts w:ascii="Times New Roman" w:hAnsi="Times New Roman" w:cs="Times New Roman"/>
+        </w:rPr>
+      </w:pPr>
+      <w:r>
+        <w:rPr>
+          <w:rFonts w:ascii="Times New Roman" w:hAnsi="Times New Roman" w:cs="Times New Roman"/>
+        </w:rPr>
+        <w:t xml:space="preserve">    input logic [2:0] funct3, </w:t>
+      </w:r>
+    </w:p>
+    <w:p>
+      <w:pPr>
+        <w:rPr>
+          <w:rFonts w:ascii="Times New Roman" w:hAnsi="Times New Roman" w:cs="Times New Roman"/>
+        </w:rPr>
+      </w:pPr>
+      <w:r>
+        <w:rPr>
+          <w:rFonts w:ascii="Times New Roman" w:hAnsi="Times New Roman" w:cs="Times New Roman"/>
+        </w:rPr>
+        <w:t xml:space="preserve">    input logic [6:0] funct7,</w:t>
+      </w:r>
+    </w:p>
+    <w:p>
+      <w:pPr>
+        <w:rPr>
+          <w:rFonts w:ascii="Times New Roman" w:hAnsi="Times New Roman" w:cs="Times New Roman"/>
+        </w:rPr>
+      </w:pPr>
+    </w:p>
+    <w:p>
+      <w:pPr>
+        <w:rPr>
+          <w:rFonts w:ascii="Times New Roman" w:hAnsi="Times New Roman" w:cs="Times New Roman"/>
+        </w:rPr>
+      </w:pPr>
+      <w:r>
+        <w:rPr>
+          <w:rFonts w:ascii="Times New Roman" w:hAnsi="Times New Roman" w:cs="Times New Roman"/>
+        </w:rPr>
+        <w:t xml:space="preserve">    output rv32i_ctrl_packet_t ctrl</w:t>
+      </w:r>
+    </w:p>
+    <w:p>
+      <w:pPr>
+        <w:rPr>
+          <w:rFonts w:ascii="Times New Roman" w:hAnsi="Times New Roman" w:cs="Times New Roman"/>
+        </w:rPr>
+      </w:pPr>
+      <w:r>
+        <w:rPr>
+          <w:rFonts w:ascii="Times New Roman" w:hAnsi="Times New Roman" w:cs="Times New Roman"/>
+        </w:rPr>
+        <w:t>);</w:t>
+      </w:r>
+    </w:p>
+    <w:p>
+      <w:pPr>
+        <w:rPr>
+          <w:rFonts w:ascii="Times New Roman" w:hAnsi="Times New Roman" w:cs="Times New Roman"/>
+        </w:rPr>
+      </w:pPr>
+      <w:r>
+        <w:rPr>
           <w:rFonts w:ascii="Times New Roman" w:hAnsi="Times New Roman" w:cs="Times New Roman" w:hint="eastAsia"/>
         </w:rPr>
-      </w:pPr>
-      <w:r>
-        <w:rPr>
-          <w:rFonts w:ascii="Times New Roman" w:hAnsi="Times New Roman" w:cs="Times New Roman"/>
-        </w:rPr>
-        <w:t>3.1 Control R</w:t>
-      </w:r>
-      <w:r>
-        <w:rPr>
-          <w:rFonts w:ascii="Times New Roman" w:hAnsi="Times New Roman" w:cs="Times New Roman"/>
-        </w:rPr>
-        <w:t>OM</w:t>
-      </w:r>
-    </w:p>
-    <w:p>
-      <w:pPr>
-        <w:rPr>
-          <w:rFonts w:ascii="Times New Roman" w:hAnsi="Times New Roman" w:cs="Times New Roman"/>
-        </w:rPr>
-      </w:pPr>
-      <w:r>
-        <w:rPr>
-          <w:rFonts w:ascii="Times New Roman" w:hAnsi="Times New Roman" w:cs="Times New Roman"/>
-        </w:rPr>
-        <w:t>module control_rom(</w:t>
-      </w:r>
-    </w:p>
-    <w:p>
-      <w:pPr>
-        <w:rPr>
-          <w:rFonts w:ascii="Times New Roman" w:hAnsi="Times New Roman" w:cs="Times New Roman"/>
-        </w:rPr>
-      </w:pPr>
-      <w:r>
-        <w:rPr>
-          <w:rFonts w:ascii="Times New Roman" w:hAnsi="Times New Roman" w:cs="Times New Roman"/>
-        </w:rPr>
-        <w:t xml:space="preserve">    input rv32i_opcode opcode, </w:t>
-      </w:r>
-    </w:p>
-    <w:p>
-      <w:pPr>
-        <w:rPr>
-          <w:rFonts w:ascii="Times New Roman" w:hAnsi="Times New Roman" w:cs="Times New Roman"/>
-        </w:rPr>
-      </w:pPr>
-      <w:r>
-        <w:rPr>
-          <w:rFonts w:ascii="Times New Roman" w:hAnsi="Times New Roman" w:cs="Times New Roman"/>
-        </w:rPr>
-        <w:t xml:space="preserve">    input logic [2:0] funct3, </w:t>
-      </w:r>
-    </w:p>
-    <w:p>
-      <w:pPr>
-        <w:rPr>
-          <w:rFonts w:ascii="Times New Roman" w:hAnsi="Times New Roman" w:cs="Times New Roman"/>
-        </w:rPr>
-      </w:pPr>
-      <w:r>
-        <w:rPr>
-          <w:rFonts w:ascii="Times New Roman" w:hAnsi="Times New Roman" w:cs="Times New Roman"/>
-        </w:rPr>
-        <w:t xml:space="preserve">    input logic [6:0] funct7,</w:t>
-      </w:r>
-    </w:p>
-    <w:p>
-      <w:pPr>
-        <w:rPr>
-          <w:rFonts w:ascii="Times New Roman" w:hAnsi="Times New Roman" w:cs="Times New Roman"/>
-        </w:rPr>
-      </w:pPr>
-    </w:p>
-    <w:p>
-      <w:pPr>
-        <w:rPr>
-          <w:rFonts w:ascii="Times New Roman" w:hAnsi="Times New Roman" w:cs="Times New Roman"/>
-        </w:rPr>
-      </w:pPr>
-      <w:r>
-        <w:rPr>
-          <w:rFonts w:ascii="Times New Roman" w:hAnsi="Times New Roman" w:cs="Times New Roman"/>
-        </w:rPr>
-        <w:t xml:space="preserve">    output rv32i_ctrl_packet_t ctrl</w:t>
-      </w:r>
-    </w:p>
-    <w:p>
-      <w:pPr>
-        <w:rPr>
-          <w:rFonts w:ascii="Times New Roman" w:hAnsi="Times New Roman" w:cs="Times New Roman"/>
-        </w:rPr>
-      </w:pPr>
-      <w:r>
-        <w:rPr>
-          <w:rFonts w:ascii="Times New Roman" w:hAnsi="Times New Roman" w:cs="Times New Roman"/>
-        </w:rPr>
-        <w:t>);</w:t>
+        <w:t>3</w:t>
+      </w:r>
+      <w:r>
+        <w:rPr>
+          <w:rFonts w:ascii="Times New Roman" w:hAnsi="Times New Roman" w:cs="Times New Roman"/>
+        </w:rPr>
+        <w:t xml:space="preserve">.2 Update the design of </w:t>
+      </w:r>
+      <w:proofErr w:type="spellStart"/>
+      <w:r>
+        <w:rPr>
+          <w:rFonts w:ascii="Times New Roman" w:hAnsi="Times New Roman" w:cs="Times New Roman"/>
+        </w:rPr>
+        <w:t>cpu</w:t>
+      </w:r>
+      <w:r>
+        <w:rPr>
+          <w:rFonts w:ascii="Times New Roman" w:hAnsi="Times New Roman" w:cs="Times New Roman"/>
+        </w:rPr>
+        <w:t>_</w:t>
+      </w:r>
+      <w:r>
+        <w:rPr>
+          <w:rFonts w:ascii="Times New Roman" w:hAnsi="Times New Roman" w:cs="Times New Roman"/>
+        </w:rPr>
+        <w:t>control</w:t>
+      </w:r>
+      <w:proofErr w:type="spellEnd"/>
+    </w:p>
+    <w:p>
+      <w:pPr>
+        <w:rPr>
+          <w:rFonts w:ascii="Times New Roman" w:hAnsi="Times New Roman" w:cs="Times New Roman"/>
+        </w:rPr>
+      </w:pPr>
+      <w:r>
+        <w:rPr>
+          <w:rFonts w:ascii="Times New Roman" w:hAnsi="Times New Roman" w:cs="Times New Roman"/>
+        </w:rPr>
+        <w:t xml:space="preserve">Before: get decode information from each buffer and output all control signals from </w:t>
+      </w:r>
+      <w:proofErr w:type="spellStart"/>
+      <w:r>
+        <w:rPr>
+          <w:rFonts w:ascii="Times New Roman" w:hAnsi="Times New Roman" w:cs="Times New Roman"/>
+        </w:rPr>
+        <w:t>cpu_control</w:t>
+      </w:r>
+      <w:proofErr w:type="spellEnd"/>
+      <w:r>
+        <w:rPr>
+          <w:rFonts w:ascii="Times New Roman" w:hAnsi="Times New Roman" w:cs="Times New Roman"/>
+        </w:rPr>
+        <w:t>.</w:t>
       </w:r>
     </w:p>
     <w:p>
@@ -553,63 +733,47 @@
         <w:rPr>
           <w:rFonts w:ascii="Times New Roman" w:hAnsi="Times New Roman" w:cs="Times New Roman" w:hint="eastAsia"/>
         </w:rPr>
-        <w:t>3</w:t>
-      </w:r>
-      <w:r>
-        <w:rPr>
-          <w:rFonts w:ascii="Times New Roman" w:hAnsi="Times New Roman" w:cs="Times New Roman"/>
-        </w:rPr>
-        <w:t>.2 Update the design of cpu</w:t>
-      </w:r>
-      <w:r>
-        <w:rPr>
-          <w:rFonts w:ascii="Times New Roman" w:hAnsi="Times New Roman" w:cs="Times New Roman"/>
-        </w:rPr>
-        <w:t>_</w:t>
-      </w:r>
-      <w:r>
-        <w:rPr>
-          <w:rFonts w:ascii="Times New Roman" w:hAnsi="Times New Roman" w:cs="Times New Roman"/>
-        </w:rPr>
-        <w:t>control</w:t>
-      </w:r>
-    </w:p>
-    <w:p>
-      <w:pPr>
-        <w:rPr>
-          <w:rFonts w:ascii="Times New Roman" w:hAnsi="Times New Roman" w:cs="Times New Roman"/>
-        </w:rPr>
-      </w:pPr>
-      <w:r>
-        <w:rPr>
-          <w:rFonts w:ascii="Times New Roman" w:hAnsi="Times New Roman" w:cs="Times New Roman"/>
-        </w:rPr>
-        <w:t>Before: get decode information from each buffer and output all control signals from cpu_control.</w:t>
-      </w:r>
-    </w:p>
-    <w:p>
-      <w:pPr>
-        <w:rPr>
-          <w:rFonts w:ascii="Times New Roman" w:hAnsi="Times New Roman" w:cs="Times New Roman"/>
-        </w:rPr>
-      </w:pPr>
-      <w:r>
-        <w:rPr>
-          <w:rFonts w:ascii="Times New Roman" w:hAnsi="Times New Roman" w:cs="Times New Roman" w:hint="eastAsia"/>
-        </w:rPr>
         <w:t>N</w:t>
       </w:r>
       <w:r>
         <w:rPr>
           <w:rFonts w:ascii="Times New Roman" w:hAnsi="Times New Roman" w:cs="Times New Roman"/>
         </w:rPr>
-        <w:t>ow: decode instruction by control_rom and save them in ctrl packet. In cpu_control, only deal with signals that can’t be determined at ID stage.</w:t>
-      </w:r>
-    </w:p>
-    <w:p>
-      <w:pPr>
-        <w:rPr>
-          <w:rFonts w:ascii="Times New Roman" w:hAnsi="Times New Roman" w:cs="Times New Roman" w:hint="eastAsia"/>
+        <w:t xml:space="preserve">ow: decode instruction by </w:t>
+      </w:r>
+      <w:proofErr w:type="spellStart"/>
+      <w:r>
+        <w:rPr>
+          <w:rFonts w:ascii="Times New Roman" w:hAnsi="Times New Roman" w:cs="Times New Roman"/>
+        </w:rPr>
+        <w:t>control_rom</w:t>
+      </w:r>
+      <w:proofErr w:type="spellEnd"/>
+      <w:r>
+        <w:rPr>
+          <w:rFonts w:ascii="Times New Roman" w:hAnsi="Times New Roman" w:cs="Times New Roman"/>
+        </w:rPr>
+        <w:t xml:space="preserve"> and save them in ctrl packet. In </w:t>
+      </w:r>
+      <w:proofErr w:type="spellStart"/>
+      <w:r>
+        <w:rPr>
+          <w:rFonts w:ascii="Times New Roman" w:hAnsi="Times New Roman" w:cs="Times New Roman"/>
+        </w:rPr>
+        <w:t>cpu_control</w:t>
+      </w:r>
+      <w:proofErr w:type="spellEnd"/>
+      <w:r>
+        <w:rPr>
+          <w:rFonts w:ascii="Times New Roman" w:hAnsi="Times New Roman" w:cs="Times New Roman"/>
+        </w:rPr>
+        <w:t>, only deal with signals that can’t be determined at ID stage.</w:t>
+      </w:r>
+    </w:p>
+    <w:p>
+      <w:pPr>
+        <w:rPr>
+          <w:rFonts w:ascii="Times New Roman" w:hAnsi="Times New Roman" w:cs="Times New Roman"/>
         </w:rPr>
       </w:pPr>
     </w:p>
@@ -657,7 +821,21 @@
         <w:rPr>
           <w:rFonts w:ascii="Times New Roman" w:hAnsi="Times New Roman" w:cs="Times New Roman"/>
         </w:rPr>
-        <w:t>We use the rvfi monitor and provided source code to test the whole pipeline.</w:t>
+        <w:t xml:space="preserve">We use the </w:t>
+      </w:r>
+      <w:proofErr w:type="spellStart"/>
+      <w:r>
+        <w:rPr>
+          <w:rFonts w:ascii="Times New Roman" w:hAnsi="Times New Roman" w:cs="Times New Roman"/>
+        </w:rPr>
+        <w:t>rvfi</w:t>
+      </w:r>
+      <w:proofErr w:type="spellEnd"/>
+      <w:r>
+        <w:rPr>
+          <w:rFonts w:ascii="Times New Roman" w:hAnsi="Times New Roman" w:cs="Times New Roman"/>
+        </w:rPr>
+        <w:t xml:space="preserve"> monitor and provided source code to test the whole pipeline.</w:t>
       </w:r>
     </w:p>
     <w:p>
@@ -676,8 +854,16 @@
         <w:rPr>
           <w:rFonts w:ascii="Times New Roman" w:hAnsi="Times New Roman" w:cs="Times New Roman"/>
         </w:rPr>
-        <w:t xml:space="preserve"> Bug log</w:t>
-      </w:r>
+        <w:t xml:space="preserve"> Bug </w:t>
+      </w:r>
+      <w:proofErr w:type="gramStart"/>
+      <w:r>
+        <w:rPr>
+          <w:rFonts w:ascii="Times New Roman" w:hAnsi="Times New Roman" w:cs="Times New Roman"/>
+        </w:rPr>
+        <w:t>log</w:t>
+      </w:r>
+      <w:proofErr w:type="gramEnd"/>
     </w:p>
     <w:p>
       <w:pPr>
@@ -784,13 +970,21 @@
         <w:rPr>
           <w:rFonts w:ascii="Times New Roman" w:hAnsi="Times New Roman" w:cs="Times New Roman"/>
         </w:rPr>
-        <w:t>orgot to mask the low 2 bits for mem_addr</w:t>
-      </w:r>
-    </w:p>
-    <w:p>
-      <w:pPr>
-        <w:rPr>
-          <w:rFonts w:ascii="Times New Roman" w:hAnsi="Times New Roman" w:cs="Times New Roman" w:hint="eastAsia"/>
+        <w:t xml:space="preserve">orgot to mask the low 2 bits for </w:t>
+      </w:r>
+      <w:proofErr w:type="spellStart"/>
+      <w:r>
+        <w:rPr>
+          <w:rFonts w:ascii="Times New Roman" w:hAnsi="Times New Roman" w:cs="Times New Roman"/>
+        </w:rPr>
+        <w:t>mem_addr</w:t>
+      </w:r>
+      <w:proofErr w:type="spellEnd"/>
+    </w:p>
+    <w:p>
+      <w:pPr>
+        <w:rPr>
+          <w:rFonts w:ascii="Times New Roman" w:hAnsi="Times New Roman" w:cs="Times New Roman"/>
         </w:rPr>
       </w:pPr>
       <w:r>
@@ -804,7 +998,35 @@
         <w:rPr>
           <w:rFonts w:ascii="Times New Roman" w:hAnsi="Times New Roman" w:cs="Times New Roman"/>
         </w:rPr>
-        <w:t>I-cache access is always 4 byte allign so no need for that</w:t>
+        <w:t xml:space="preserve">I-cache access is always </w:t>
+      </w:r>
+      <w:proofErr w:type="gramStart"/>
+      <w:r>
+        <w:rPr>
+          <w:rFonts w:ascii="Times New Roman" w:hAnsi="Times New Roman" w:cs="Times New Roman"/>
+        </w:rPr>
+        <w:t>4 byte</w:t>
+      </w:r>
+      <w:proofErr w:type="gramEnd"/>
+      <w:r>
+        <w:rPr>
+          <w:rFonts w:ascii="Times New Roman" w:hAnsi="Times New Roman" w:cs="Times New Roman"/>
+        </w:rPr>
+        <w:t xml:space="preserve"> </w:t>
+      </w:r>
+      <w:proofErr w:type="spellStart"/>
+      <w:r>
+        <w:rPr>
+          <w:rFonts w:ascii="Times New Roman" w:hAnsi="Times New Roman" w:cs="Times New Roman"/>
+        </w:rPr>
+        <w:t>allign</w:t>
+      </w:r>
+      <w:proofErr w:type="spellEnd"/>
+      <w:r>
+        <w:rPr>
+          <w:rFonts w:ascii="Times New Roman" w:hAnsi="Times New Roman" w:cs="Times New Roman"/>
+        </w:rPr>
+        <w:t xml:space="preserve"> so no need for that</w:t>
       </w:r>
     </w:p>
     <w:p>
@@ -836,7 +1058,21 @@
         <w:rPr>
           <w:rFonts w:ascii="Times New Roman" w:hAnsi="Times New Roman" w:cs="Times New Roman"/>
         </w:rPr>
-        <w:t>When EX indicates halt, the WB for previous inst may not finish</w:t>
+        <w:t xml:space="preserve">When EX indicates halt, the WB for previous </w:t>
+      </w:r>
+      <w:proofErr w:type="spellStart"/>
+      <w:r>
+        <w:rPr>
+          <w:rFonts w:ascii="Times New Roman" w:hAnsi="Times New Roman" w:cs="Times New Roman"/>
+        </w:rPr>
+        <w:t>inst</w:t>
+      </w:r>
+      <w:proofErr w:type="spellEnd"/>
+      <w:r>
+        <w:rPr>
+          <w:rFonts w:ascii="Times New Roman" w:hAnsi="Times New Roman" w:cs="Times New Roman"/>
+        </w:rPr>
+        <w:t xml:space="preserve"> may not finish</w:t>
       </w:r>
     </w:p>
     <w:p>
@@ -881,8 +1117,16 @@
         <w:rPr>
           <w:rFonts w:ascii="Times New Roman" w:hAnsi="Times New Roman" w:cs="Times New Roman"/>
         </w:rPr>
-        <w:t>Bug: missing information for rvfimon</w:t>
-      </w:r>
+        <w:t xml:space="preserve">Bug: missing information for </w:t>
+      </w:r>
+      <w:proofErr w:type="spellStart"/>
+      <w:r>
+        <w:rPr>
+          <w:rFonts w:ascii="Times New Roman" w:hAnsi="Times New Roman" w:cs="Times New Roman"/>
+        </w:rPr>
+        <w:t>rvfimon</w:t>
+      </w:r>
+      <w:proofErr w:type="spellEnd"/>
     </w:p>
     <w:p>
       <w:pPr>
@@ -900,46 +1144,311 @@
         <w:rPr>
           <w:rFonts w:ascii="Times New Roman" w:hAnsi="Times New Roman" w:cs="Times New Roman"/>
         </w:rPr>
-        <w:t>For rvfi monitor, we need to save additional information in packet</w:t>
-      </w:r>
-    </w:p>
-    <w:p>
-      <w:pPr>
+        <w:t xml:space="preserve">For </w:t>
+      </w:r>
+      <w:proofErr w:type="spellStart"/>
+      <w:r>
+        <w:rPr>
+          <w:rFonts w:ascii="Times New Roman" w:hAnsi="Times New Roman" w:cs="Times New Roman"/>
+        </w:rPr>
+        <w:t>rvfi</w:t>
+      </w:r>
+      <w:proofErr w:type="spellEnd"/>
+      <w:r>
+        <w:rPr>
+          <w:rFonts w:ascii="Times New Roman" w:hAnsi="Times New Roman" w:cs="Times New Roman"/>
+        </w:rPr>
+        <w:t xml:space="preserve"> monitor, we need to save additional information in packet</w:t>
+      </w:r>
+    </w:p>
+    <w:p>
+      <w:pPr>
+        <w:rPr>
+          <w:rFonts w:ascii="Times New Roman" w:hAnsi="Times New Roman" w:cs="Times New Roman"/>
+        </w:rPr>
+      </w:pPr>
+      <w:r>
+        <w:rPr>
+          <w:rFonts w:ascii="Times New Roman" w:hAnsi="Times New Roman" w:cs="Times New Roman"/>
+        </w:rPr>
+        <w:t xml:space="preserve">Note: </w:t>
+      </w:r>
+      <w:proofErr w:type="spellStart"/>
+      <w:r>
+        <w:rPr>
+          <w:rFonts w:ascii="Times New Roman" w:hAnsi="Times New Roman" w:cs="Times New Roman"/>
+        </w:rPr>
+        <w:t>data_mem_</w:t>
+      </w:r>
+      <w:r>
+        <w:rPr>
+          <w:rFonts w:ascii="Times New Roman" w:hAnsi="Times New Roman" w:cs="Times New Roman"/>
+        </w:rPr>
+        <w:t>rdata</w:t>
+      </w:r>
+      <w:proofErr w:type="spellEnd"/>
+      <w:r>
+        <w:rPr>
+          <w:rFonts w:ascii="Times New Roman" w:hAnsi="Times New Roman" w:cs="Times New Roman"/>
+        </w:rPr>
+        <w:t xml:space="preserve"> == </w:t>
+      </w:r>
+      <w:proofErr w:type="spellStart"/>
+      <w:r>
+        <w:rPr>
+          <w:rFonts w:ascii="Times New Roman" w:hAnsi="Times New Roman" w:cs="Times New Roman"/>
+        </w:rPr>
+        <w:t>mdrreg_out</w:t>
+      </w:r>
+      <w:proofErr w:type="spellEnd"/>
+    </w:p>
+    <w:p>
+      <w:pPr>
+        <w:rPr>
+          <w:rFonts w:ascii="Times New Roman" w:hAnsi="Times New Roman" w:cs="Times New Roman"/>
+        </w:rPr>
+      </w:pPr>
+      <w:r>
+        <w:rPr>
+          <w:rFonts w:ascii="Times New Roman" w:hAnsi="Times New Roman" w:cs="Times New Roman"/>
+        </w:rPr>
+        <w:t>5.5</w:t>
+      </w:r>
+    </w:p>
+    <w:p>
+      <w:pPr>
+        <w:rPr>
+          <w:rFonts w:ascii="Times New Roman" w:hAnsi="Times New Roman" w:cs="Times New Roman"/>
+        </w:rPr>
+      </w:pPr>
+      <w:r>
         <w:rPr>
           <w:rFonts w:ascii="Times New Roman" w:hAnsi="Times New Roman" w:cs="Times New Roman" w:hint="eastAsia"/>
         </w:rPr>
-      </w:pPr>
-      <w:r>
-        <w:rPr>
-          <w:rFonts w:ascii="Times New Roman" w:hAnsi="Times New Roman" w:cs="Times New Roman"/>
-        </w:rPr>
-        <w:t xml:space="preserve">Note: </w:t>
-      </w:r>
-      <w:r>
-        <w:rPr>
-          <w:rFonts w:ascii="Times New Roman" w:hAnsi="Times New Roman" w:cs="Times New Roman"/>
-        </w:rPr>
-        <w:t>data_mem_</w:t>
-      </w:r>
-      <w:r>
-        <w:rPr>
-          <w:rFonts w:ascii="Times New Roman" w:hAnsi="Times New Roman" w:cs="Times New Roman"/>
-        </w:rPr>
-        <w:t>rdata == mdrreg_out</w:t>
-      </w:r>
-    </w:p>
-    <w:p>
-      <w:pPr>
-        <w:rPr>
-          <w:rFonts w:ascii="Times New Roman" w:hAnsi="Times New Roman" w:cs="Times New Roman"/>
-        </w:rPr>
-      </w:pPr>
-      <w:r>
-        <w:rPr>
-          <w:rFonts w:ascii="Times New Roman" w:hAnsi="Times New Roman" w:cs="Times New Roman"/>
-        </w:rPr>
-        <w:t>5.5</w:t>
-      </w:r>
+        <w:t>B</w:t>
+      </w:r>
+      <w:r>
+        <w:rPr>
+          <w:rFonts w:ascii="Times New Roman" w:hAnsi="Times New Roman" w:cs="Times New Roman"/>
+        </w:rPr>
+        <w:t xml:space="preserve">ug: </w:t>
+      </w:r>
+      <w:proofErr w:type="spellStart"/>
+      <w:r>
+        <w:rPr>
+          <w:rFonts w:ascii="Times New Roman" w:hAnsi="Times New Roman" w:cs="Times New Roman"/>
+        </w:rPr>
+        <w:t>rd_addr</w:t>
+      </w:r>
+      <w:proofErr w:type="spellEnd"/>
+      <w:r>
+        <w:rPr>
+          <w:rFonts w:ascii="Times New Roman" w:hAnsi="Times New Roman" w:cs="Times New Roman"/>
+        </w:rPr>
+        <w:t xml:space="preserve"> doesn’t match</w:t>
+      </w:r>
+    </w:p>
+    <w:p>
+      <w:pPr>
+        <w:rPr>
+          <w:rFonts w:ascii="Times New Roman" w:hAnsi="Times New Roman" w:cs="Times New Roman"/>
+        </w:rPr>
+      </w:pPr>
+      <w:r>
+        <w:rPr>
+          <w:rFonts w:ascii="Times New Roman" w:hAnsi="Times New Roman" w:cs="Times New Roman"/>
+        </w:rPr>
+        <w:t xml:space="preserve">Reason: all signals for </w:t>
+      </w:r>
+      <w:proofErr w:type="spellStart"/>
+      <w:r>
+        <w:rPr>
+          <w:rFonts w:ascii="Times New Roman" w:hAnsi="Times New Roman" w:cs="Times New Roman"/>
+        </w:rPr>
+        <w:t>rvfi</w:t>
+      </w:r>
+      <w:proofErr w:type="spellEnd"/>
+      <w:r>
+        <w:rPr>
+          <w:rFonts w:ascii="Times New Roman" w:hAnsi="Times New Roman" w:cs="Times New Roman"/>
+        </w:rPr>
+        <w:t xml:space="preserve"> monitors should be sent from </w:t>
+      </w:r>
+      <w:proofErr w:type="spellStart"/>
+      <w:r>
+        <w:rPr>
+          <w:rFonts w:ascii="Times New Roman" w:hAnsi="Times New Roman" w:cs="Times New Roman"/>
+        </w:rPr>
+        <w:t>wb</w:t>
+      </w:r>
+      <w:proofErr w:type="spellEnd"/>
+      <w:r>
+        <w:rPr>
+          <w:rFonts w:ascii="Times New Roman" w:hAnsi="Times New Roman" w:cs="Times New Roman"/>
+        </w:rPr>
+        <w:t xml:space="preserve"> stage</w:t>
+      </w:r>
+    </w:p>
+    <w:p>
+      <w:pPr>
+        <w:rPr>
+          <w:rFonts w:ascii="Times New Roman" w:hAnsi="Times New Roman" w:cs="Times New Roman"/>
+        </w:rPr>
+      </w:pPr>
+      <w:r>
+        <w:rPr>
+          <w:rFonts w:ascii="Times New Roman" w:hAnsi="Times New Roman" w:cs="Times New Roman"/>
+        </w:rPr>
+        <w:t xml:space="preserve">Note: Only commit at </w:t>
+      </w:r>
+      <w:proofErr w:type="spellStart"/>
+      <w:proofErr w:type="gramStart"/>
+      <w:r>
+        <w:rPr>
+          <w:rFonts w:ascii="Times New Roman" w:hAnsi="Times New Roman" w:cs="Times New Roman"/>
+        </w:rPr>
+        <w:t>wb.load</w:t>
+      </w:r>
+      <w:proofErr w:type="gramEnd"/>
+      <w:r>
+        <w:rPr>
+          <w:rFonts w:ascii="Times New Roman" w:hAnsi="Times New Roman" w:cs="Times New Roman"/>
+        </w:rPr>
+        <w:t>_buffers</w:t>
+      </w:r>
+      <w:proofErr w:type="spellEnd"/>
+      <w:r>
+        <w:rPr>
+          <w:rFonts w:ascii="Times New Roman" w:hAnsi="Times New Roman" w:cs="Times New Roman"/>
+        </w:rPr>
+        <w:t xml:space="preserve"> &amp;&amp; </w:t>
+      </w:r>
+      <w:proofErr w:type="spellStart"/>
+      <w:r>
+        <w:rPr>
+          <w:rFonts w:ascii="Times New Roman" w:hAnsi="Times New Roman" w:cs="Times New Roman"/>
+        </w:rPr>
+        <w:t>wb.inst</w:t>
+      </w:r>
+      <w:proofErr w:type="spellEnd"/>
+      <w:r>
+        <w:rPr>
+          <w:rFonts w:ascii="Times New Roman" w:hAnsi="Times New Roman" w:cs="Times New Roman"/>
+        </w:rPr>
+        <w:t xml:space="preserve"> != </w:t>
+      </w:r>
+      <w:proofErr w:type="spellStart"/>
+      <w:r>
+        <w:rPr>
+          <w:rFonts w:ascii="Times New Roman" w:hAnsi="Times New Roman" w:cs="Times New Roman"/>
+        </w:rPr>
+        <w:t>nop</w:t>
+      </w:r>
+      <w:proofErr w:type="spellEnd"/>
+    </w:p>
+    <w:p>
+      <w:pPr>
+        <w:rPr>
+          <w:rFonts w:ascii="Times New Roman" w:hAnsi="Times New Roman" w:cs="Times New Roman"/>
+        </w:rPr>
+      </w:pPr>
+      <w:r>
+        <w:rPr>
+          <w:rFonts w:ascii="Times New Roman" w:hAnsi="Times New Roman" w:cs="Times New Roman"/>
+        </w:rPr>
+        <w:t>5.6</w:t>
+      </w:r>
+    </w:p>
+    <w:p>
+      <w:pPr>
+        <w:rPr>
+          <w:rFonts w:ascii="Times New Roman" w:hAnsi="Times New Roman" w:cs="Times New Roman"/>
+        </w:rPr>
+      </w:pPr>
+      <w:r>
+        <w:rPr>
+          <w:rFonts w:ascii="Times New Roman" w:hAnsi="Times New Roman" w:cs="Times New Roman"/>
+        </w:rPr>
+        <w:t xml:space="preserve">Bug: </w:t>
+      </w:r>
+      <w:proofErr w:type="spellStart"/>
+      <w:r>
+        <w:rPr>
+          <w:rFonts w:ascii="Times New Roman" w:hAnsi="Times New Roman" w:cs="Times New Roman"/>
+        </w:rPr>
+        <w:t>pc_wdata</w:t>
+      </w:r>
+      <w:proofErr w:type="spellEnd"/>
+      <w:r>
+        <w:rPr>
+          <w:rFonts w:ascii="Times New Roman" w:hAnsi="Times New Roman" w:cs="Times New Roman"/>
+        </w:rPr>
+        <w:t xml:space="preserve"> doesn’t match at </w:t>
+      </w:r>
+      <w:proofErr w:type="spellStart"/>
+      <w:r>
+        <w:rPr>
+          <w:rFonts w:ascii="Times New Roman" w:hAnsi="Times New Roman" w:cs="Times New Roman"/>
+        </w:rPr>
+        <w:t>beq</w:t>
+      </w:r>
+      <w:proofErr w:type="spellEnd"/>
+      <w:r>
+        <w:rPr>
+          <w:rFonts w:ascii="Times New Roman" w:hAnsi="Times New Roman" w:cs="Times New Roman"/>
+        </w:rPr>
+        <w:t xml:space="preserve"> </w:t>
+      </w:r>
+      <w:proofErr w:type="spellStart"/>
+      <w:r>
+        <w:rPr>
+          <w:rFonts w:ascii="Times New Roman" w:hAnsi="Times New Roman" w:cs="Times New Roman"/>
+        </w:rPr>
+        <w:t>inst</w:t>
+      </w:r>
+      <w:proofErr w:type="spellEnd"/>
+    </w:p>
+    <w:p>
+      <w:pPr>
+        <w:rPr>
+          <w:rFonts w:ascii="Times New Roman" w:hAnsi="Times New Roman" w:cs="Times New Roman"/>
+        </w:rPr>
+      </w:pPr>
+      <w:r>
+        <w:rPr>
+          <w:rFonts w:ascii="Times New Roman" w:hAnsi="Times New Roman" w:cs="Times New Roman"/>
+        </w:rPr>
+        <w:t xml:space="preserve">Reason: </w:t>
+      </w:r>
+      <w:proofErr w:type="spellStart"/>
+      <w:r>
+        <w:rPr>
+          <w:rFonts w:ascii="Times New Roman" w:hAnsi="Times New Roman" w:cs="Times New Roman"/>
+        </w:rPr>
+        <w:t>pc_wdata</w:t>
+      </w:r>
+      <w:proofErr w:type="spellEnd"/>
+      <w:r>
+        <w:rPr>
+          <w:rFonts w:ascii="Times New Roman" w:hAnsi="Times New Roman" w:cs="Times New Roman"/>
+        </w:rPr>
+        <w:t xml:space="preserve"> should be pc+4 or </w:t>
+      </w:r>
+      <w:proofErr w:type="spellStart"/>
+      <w:r>
+        <w:rPr>
+          <w:rFonts w:ascii="Times New Roman" w:hAnsi="Times New Roman" w:cs="Times New Roman"/>
+        </w:rPr>
+        <w:t>alu_out</w:t>
+      </w:r>
+      <w:proofErr w:type="spellEnd"/>
+    </w:p>
+    <w:p>
+      <w:pPr>
+        <w:rPr>
+          <w:rFonts w:ascii="Times New Roman" w:hAnsi="Times New Roman" w:cs="Times New Roman"/>
+        </w:rPr>
+      </w:pPr>
     </w:p>
     <w:p>
       <w:pPr>
@@ -951,92 +1460,33 @@
         <w:rPr>
           <w:rFonts w:ascii="Times New Roman" w:hAnsi="Times New Roman" w:cs="Times New Roman" w:hint="eastAsia"/>
         </w:rPr>
-        <w:t>B</w:t>
-      </w:r>
-      <w:r>
-        <w:rPr>
-          <w:rFonts w:ascii="Times New Roman" w:hAnsi="Times New Roman" w:cs="Times New Roman"/>
-        </w:rPr>
-        <w:t>ug: rd_addr doesn’t match</w:t>
-      </w:r>
-    </w:p>
-    <w:p>
-      <w:pPr>
-        <w:rPr>
-          <w:rFonts w:ascii="Times New Roman" w:hAnsi="Times New Roman" w:cs="Times New Roman"/>
-        </w:rPr>
-      </w:pPr>
-      <w:r>
-        <w:rPr>
-          <w:rFonts w:ascii="Times New Roman" w:hAnsi="Times New Roman" w:cs="Times New Roman"/>
-        </w:rPr>
-        <w:t>Reason: all signals for rvfi monitors should be sent from wb stage</w:t>
-      </w:r>
-    </w:p>
-    <w:p>
-      <w:pPr>
-        <w:rPr>
-          <w:rFonts w:ascii="Times New Roman" w:hAnsi="Times New Roman" w:cs="Times New Roman"/>
-        </w:rPr>
-      </w:pPr>
-      <w:r>
-        <w:rPr>
-          <w:rFonts w:ascii="Times New Roman" w:hAnsi="Times New Roman" w:cs="Times New Roman"/>
-        </w:rPr>
-        <w:t xml:space="preserve">Note: </w:t>
-      </w:r>
-      <w:r>
-        <w:rPr>
-          <w:rFonts w:ascii="Times New Roman" w:hAnsi="Times New Roman" w:cs="Times New Roman"/>
-        </w:rPr>
-        <w:t>Only commit at wb.load_buffers &amp;&amp; wb.inst != nop</w:t>
-      </w:r>
-    </w:p>
-    <w:p>
-      <w:pPr>
-        <w:rPr>
-          <w:rFonts w:ascii="Times New Roman" w:hAnsi="Times New Roman" w:cs="Times New Roman"/>
-        </w:rPr>
-      </w:pPr>
-      <w:r>
-        <w:rPr>
-          <w:rFonts w:ascii="Times New Roman" w:hAnsi="Times New Roman" w:cs="Times New Roman"/>
-        </w:rPr>
-        <w:t>5.6</w:t>
-      </w:r>
-    </w:p>
-    <w:p>
-      <w:pPr>
+        <w:t>E</w:t>
+      </w:r>
+      <w:r>
+        <w:rPr>
+          <w:rFonts w:ascii="Times New Roman" w:hAnsi="Times New Roman" w:cs="Times New Roman"/>
+        </w:rPr>
+        <w:t>CE411 MP4 CP2</w:t>
+      </w:r>
+    </w:p>
+    <w:p>
+      <w:pPr>
+        <w:rPr>
+          <w:rFonts w:ascii="Times New Roman" w:hAnsi="Times New Roman" w:cs="Times New Roman"/>
+        </w:rPr>
+      </w:pPr>
+      <w:r>
         <w:rPr>
           <w:rFonts w:ascii="Times New Roman" w:hAnsi="Times New Roman" w:cs="Times New Roman" w:hint="eastAsia"/>
         </w:rPr>
-      </w:pPr>
-      <w:r>
-        <w:rPr>
-          <w:rFonts w:ascii="Times New Roman" w:hAnsi="Times New Roman" w:cs="Times New Roman"/>
-        </w:rPr>
-        <w:t>Bug: pc_wdata doesn’t match at beq inst</w:t>
-      </w:r>
-    </w:p>
-    <w:p>
-      <w:pPr>
-        <w:rPr>
-          <w:rFonts w:ascii="Times New Roman" w:hAnsi="Times New Roman" w:cs="Times New Roman"/>
-        </w:rPr>
-      </w:pPr>
-      <w:r>
-        <w:rPr>
-          <w:rFonts w:ascii="Times New Roman" w:hAnsi="Times New Roman" w:cs="Times New Roman"/>
-        </w:rPr>
-        <w:t>Reason: pc_wdata should be pc+4 or alu_out</w:t>
-      </w:r>
-    </w:p>
-    <w:p>
-      <w:pPr>
-        <w:rPr>
-          <w:rFonts w:ascii="Times New Roman" w:hAnsi="Times New Roman" w:cs="Times New Roman"/>
-        </w:rPr>
-      </w:pPr>
+        <w:t>Roa</w:t>
+      </w:r>
+      <w:r>
+        <w:rPr>
+          <w:rFonts w:ascii="Times New Roman" w:hAnsi="Times New Roman" w:cs="Times New Roman"/>
+        </w:rPr>
+        <w:t>dmap</w:t>
+      </w:r>
     </w:p>
     <w:p>
       <w:pPr>
@@ -1048,50 +1498,6 @@
         <w:rPr>
           <w:rFonts w:ascii="Times New Roman" w:hAnsi="Times New Roman" w:cs="Times New Roman" w:hint="eastAsia"/>
         </w:rPr>
-        <w:t>E</w:t>
-      </w:r>
-      <w:r>
-        <w:rPr>
-          <w:rFonts w:ascii="Times New Roman" w:hAnsi="Times New Roman" w:cs="Times New Roman"/>
-        </w:rPr>
-        <w:t>CE411 MP4 CP</w:t>
-      </w:r>
-      <w:r>
-        <w:rPr>
-          <w:rFonts w:ascii="Times New Roman" w:hAnsi="Times New Roman" w:cs="Times New Roman"/>
-        </w:rPr>
-        <w:t>2</w:t>
-      </w:r>
-    </w:p>
-    <w:p>
-      <w:pPr>
-        <w:rPr>
-          <w:rFonts w:ascii="Times New Roman" w:hAnsi="Times New Roman" w:cs="Times New Roman"/>
-        </w:rPr>
-      </w:pPr>
-      <w:r>
-        <w:rPr>
-          <w:rFonts w:ascii="Times New Roman" w:hAnsi="Times New Roman" w:cs="Times New Roman" w:hint="eastAsia"/>
-        </w:rPr>
-        <w:t>Roa</w:t>
-      </w:r>
-      <w:r>
-        <w:rPr>
-          <w:rFonts w:ascii="Times New Roman" w:hAnsi="Times New Roman" w:cs="Times New Roman"/>
-        </w:rPr>
-        <w:t>dmap</w:t>
-      </w:r>
-    </w:p>
-    <w:p>
-      <w:pPr>
-        <w:rPr>
-          <w:rFonts w:ascii="Times New Roman" w:hAnsi="Times New Roman" w:cs="Times New Roman"/>
-        </w:rPr>
-      </w:pPr>
-      <w:r>
-        <w:rPr>
-          <w:rFonts w:ascii="Times New Roman" w:hAnsi="Times New Roman" w:cs="Times New Roman" w:hint="eastAsia"/>
-        </w:rPr>
         <w:t>L</w:t>
       </w:r>
       <w:r>
@@ -1111,7 +1517,21 @@
         <w:rPr>
           <w:rFonts w:ascii="Times New Roman" w:hAnsi="Times New Roman" w:cs="Times New Roman"/>
         </w:rPr>
-        <w:t>Tingkai Liu, Zhi Cen</w:t>
+        <w:t xml:space="preserve">Tingkai Liu, </w:t>
+      </w:r>
+      <w:proofErr w:type="spellStart"/>
+      <w:r>
+        <w:rPr>
+          <w:rFonts w:ascii="Times New Roman" w:hAnsi="Times New Roman" w:cs="Times New Roman"/>
+        </w:rPr>
+        <w:t>Zhi</w:t>
+      </w:r>
+      <w:proofErr w:type="spellEnd"/>
+      <w:r>
+        <w:rPr>
+          <w:rFonts w:ascii="Times New Roman" w:hAnsi="Times New Roman" w:cs="Times New Roman"/>
+        </w:rPr>
+        <w:t xml:space="preserve"> Cen</w:t>
       </w:r>
     </w:p>
     <w:p>
@@ -1135,7 +1555,7 @@
     </w:p>
     <w:tbl>
       <w:tblPr>
-        <w:tblStyle w:val="a7"/>
+        <w:tblStyle w:val="TableGrid"/>
         <w:tblW w:w="0" w:type="auto"/>
         <w:tblLook w:val="04A0" w:firstRow="1" w:lastRow="0" w:firstColumn="1" w:lastColumn="0" w:noHBand="0" w:noVBand="1"/>
       </w:tblPr>
@@ -1152,7 +1572,7 @@
           <w:p>
             <w:pPr>
               <w:rPr>
-                <w:rFonts w:ascii="Times New Roman" w:hAnsi="Times New Roman" w:cs="Times New Roman" w:hint="eastAsia"/>
+                <w:rFonts w:ascii="Times New Roman" w:hAnsi="Times New Roman" w:cs="Times New Roman"/>
               </w:rPr>
             </w:pPr>
             <w:r>
@@ -1176,7 +1596,7 @@
           <w:p>
             <w:pPr>
               <w:rPr>
-                <w:rFonts w:ascii="Times New Roman" w:hAnsi="Times New Roman" w:cs="Times New Roman" w:hint="eastAsia"/>
+                <w:rFonts w:ascii="Times New Roman" w:hAnsi="Times New Roman" w:cs="Times New Roman"/>
               </w:rPr>
             </w:pPr>
             <w:r>
@@ -1200,7 +1620,7 @@
           <w:p>
             <w:pPr>
               <w:rPr>
-                <w:rFonts w:ascii="Times New Roman" w:hAnsi="Times New Roman" w:cs="Times New Roman" w:hint="eastAsia"/>
+                <w:rFonts w:ascii="Times New Roman" w:hAnsi="Times New Roman" w:cs="Times New Roman"/>
               </w:rPr>
             </w:pPr>
             <w:r>
@@ -1226,7 +1646,7 @@
           <w:p>
             <w:pPr>
               <w:rPr>
-                <w:rFonts w:ascii="Times New Roman" w:hAnsi="Times New Roman" w:cs="Times New Roman" w:hint="eastAsia"/>
+                <w:rFonts w:ascii="Times New Roman" w:hAnsi="Times New Roman" w:cs="Times New Roman"/>
               </w:rPr>
             </w:pPr>
             <w:r>
@@ -1277,20 +1697,46 @@
             <w:pPr>
               <w:jc w:val="left"/>
               <w:rPr>
+                <w:rFonts w:ascii="Times New Roman" w:hAnsi="Times New Roman" w:cs="Times New Roman"/>
+              </w:rPr>
+            </w:pPr>
+            <w:r>
+              <w:rPr>
                 <w:rFonts w:ascii="Times New Roman" w:hAnsi="Times New Roman" w:cs="Times New Roman" w:hint="eastAsia"/>
               </w:rPr>
+              <w:t>2</w:t>
+            </w:r>
+            <w:r>
+              <w:rPr>
+                <w:rFonts w:ascii="Times New Roman" w:hAnsi="Times New Roman" w:cs="Times New Roman"/>
+              </w:rPr>
+              <w:t>. no cache coherence</w:t>
+            </w:r>
+          </w:p>
+          <w:p>
+            <w:pPr>
+              <w:jc w:val="left"/>
+              <w:rPr>
+                <w:rFonts w:ascii="Times New Roman" w:hAnsi="Times New Roman" w:cs="Times New Roman"/>
+              </w:rPr>
             </w:pPr>
             <w:r>
               <w:rPr>
-                <w:rFonts w:ascii="Times New Roman" w:hAnsi="Times New Roman" w:cs="Times New Roman" w:hint="eastAsia"/>
-              </w:rPr>
-              <w:t>2</w:t>
-            </w:r>
-            <w:r>
-              <w:rPr>
-                <w:rFonts w:ascii="Times New Roman" w:hAnsi="Times New Roman" w:cs="Times New Roman"/>
-              </w:rPr>
-              <w:t>. no cache coherence</w:t>
+                <w:rFonts w:ascii="Times New Roman" w:hAnsi="Times New Roman" w:cs="Times New Roman"/>
+              </w:rPr>
+              <w:t xml:space="preserve">3. </w:t>
+            </w:r>
+            <w:r>
+              <w:rPr>
+                <w:rFonts w:ascii="Times New Roman" w:hAnsi="Times New Roman" w:cs="Times New Roman"/>
+              </w:rPr>
+              <w:t xml:space="preserve">control hazard: </w:t>
+            </w:r>
+            <w:r>
+              <w:rPr>
+                <w:rFonts w:ascii="Times New Roman" w:hAnsi="Times New Roman" w:cs="Times New Roman"/>
+              </w:rPr>
+              <w:t>static-not-taken branch prediction</w:t>
             </w:r>
           </w:p>
         </w:tc>
@@ -1301,7 +1747,7 @@
           <w:p>
             <w:pPr>
               <w:rPr>
-                <w:rFonts w:ascii="Times New Roman" w:hAnsi="Times New Roman" w:cs="Times New Roman" w:hint="eastAsia"/>
+                <w:rFonts w:ascii="Times New Roman" w:hAnsi="Times New Roman" w:cs="Times New Roman"/>
               </w:rPr>
             </w:pPr>
             <w:r>
@@ -1328,7 +1774,7 @@
             <w:pPr>
               <w:jc w:val="left"/>
               <w:rPr>
-                <w:rFonts w:ascii="Times New Roman" w:hAnsi="Times New Roman" w:cs="Times New Roman" w:hint="eastAsia"/>
+                <w:rFonts w:ascii="Times New Roman" w:hAnsi="Times New Roman" w:cs="Times New Roman"/>
               </w:rPr>
             </w:pPr>
             <w:r>
@@ -1403,20 +1849,20 @@
             <w:pPr>
               <w:jc w:val="left"/>
               <w:rPr>
+                <w:rFonts w:ascii="Times New Roman" w:hAnsi="Times New Roman" w:cs="Times New Roman"/>
+              </w:rPr>
+            </w:pPr>
+            <w:r>
+              <w:rPr>
+                <w:rFonts w:ascii="Times New Roman" w:hAnsi="Times New Roman" w:cs="Times New Roman"/>
+              </w:rPr>
+              <w:t xml:space="preserve">2. </w:t>
+            </w:r>
+            <w:r>
+              <w:rPr>
                 <w:rFonts w:ascii="Times New Roman" w:hAnsi="Times New Roman" w:cs="Times New Roman" w:hint="eastAsia"/>
               </w:rPr>
-            </w:pPr>
-            <w:r>
-              <w:rPr>
-                <w:rFonts w:ascii="Times New Roman" w:hAnsi="Times New Roman" w:cs="Times New Roman"/>
-              </w:rPr>
-              <w:t xml:space="preserve">2. control hazard: </w:t>
-            </w:r>
-            <w:r>
-              <w:rPr>
-                <w:rFonts w:ascii="Times New Roman" w:hAnsi="Times New Roman" w:cs="Times New Roman"/>
-              </w:rPr>
-              <w:t>static-not-taken branch prediction</w:t>
+              <w:t>Testing</w:t>
             </w:r>
           </w:p>
         </w:tc>
@@ -1427,13 +1873,14 @@
           <w:p>
             <w:pPr>
               <w:rPr>
+                <w:rFonts w:ascii="Times New Roman" w:hAnsi="Times New Roman" w:cs="Times New Roman"/>
+              </w:rPr>
+            </w:pPr>
+            <w:proofErr w:type="spellStart"/>
+            <w:r>
+              <w:rPr>
                 <w:rFonts w:ascii="Times New Roman" w:hAnsi="Times New Roman" w:cs="Times New Roman" w:hint="eastAsia"/>
               </w:rPr>
-            </w:pPr>
-            <w:r>
-              <w:rPr>
-                <w:rFonts w:ascii="Times New Roman" w:hAnsi="Times New Roman" w:cs="Times New Roman" w:hint="eastAsia"/>
-              </w:rPr>
               <w:t>Z</w:t>
             </w:r>
             <w:r>
@@ -1442,6 +1889,7 @@
               </w:rPr>
               <w:t>hi</w:t>
             </w:r>
+            <w:proofErr w:type="spellEnd"/>
           </w:p>
         </w:tc>
       </w:tr>
@@ -1449,7 +1897,7 @@
     <w:p>
       <w:pPr>
         <w:rPr>
-          <w:rFonts w:ascii="Times New Roman" w:hAnsi="Times New Roman" w:cs="Times New Roman" w:hint="eastAsia"/>
+          <w:rFonts w:ascii="Times New Roman" w:hAnsi="Times New Roman" w:cs="Times New Roman"/>
         </w:rPr>
       </w:pPr>
     </w:p>
@@ -1855,7 +2303,7 @@
     <w:lsdException w:name="Unresolved Mention" w:semiHidden="1" w:unhideWhenUsed="1"/>
     <w:lsdException w:name="Smart Link" w:semiHidden="1" w:unhideWhenUsed="1"/>
   </w:latentStyles>
-  <w:style w:type="paragraph" w:default="1" w:styleId="a">
+  <w:style w:type="paragraph" w:default="1" w:styleId="Normal">
     <w:name w:val="Normal"/>
     <w:qFormat/>
     <w:pPr>
@@ -1863,11 +2311,11 @@
       <w:jc w:val="both"/>
     </w:pPr>
   </w:style>
-  <w:style w:type="paragraph" w:styleId="1">
+  <w:style w:type="paragraph" w:styleId="Heading1">
     <w:name w:val="heading 1"/>
-    <w:basedOn w:val="a"/>
-    <w:next w:val="a"/>
-    <w:link w:val="10"/>
+    <w:basedOn w:val="Normal"/>
+    <w:next w:val="Normal"/>
+    <w:link w:val="Heading1Char"/>
     <w:uiPriority w:val="9"/>
     <w:qFormat/>
     <w:rsid w:val="005C320A"/>
@@ -1885,11 +2333,11 @@
       <w:szCs w:val="44"/>
     </w:rPr>
   </w:style>
-  <w:style w:type="paragraph" w:styleId="2">
+  <w:style w:type="paragraph" w:styleId="Heading2">
     <w:name w:val="heading 2"/>
-    <w:basedOn w:val="a"/>
-    <w:next w:val="a"/>
-    <w:link w:val="20"/>
+    <w:basedOn w:val="Normal"/>
+    <w:next w:val="Normal"/>
+    <w:link w:val="Heading2Char"/>
     <w:uiPriority w:val="9"/>
     <w:unhideWhenUsed/>
     <w:qFormat/>
@@ -1908,13 +2356,13 @@
       <w:szCs w:val="32"/>
     </w:rPr>
   </w:style>
-  <w:style w:type="character" w:default="1" w:styleId="a0">
+  <w:style w:type="character" w:default="1" w:styleId="DefaultParagraphFont">
     <w:name w:val="Default Paragraph Font"/>
     <w:uiPriority w:val="1"/>
     <w:semiHidden/>
     <w:unhideWhenUsed/>
   </w:style>
-  <w:style w:type="table" w:default="1" w:styleId="a1">
+  <w:style w:type="table" w:default="1" w:styleId="TableNormal">
     <w:name w:val="Normal Table"/>
     <w:uiPriority w:val="99"/>
     <w:semiHidden/>
@@ -1929,16 +2377,16 @@
       </w:tblCellMar>
     </w:tblPr>
   </w:style>
-  <w:style w:type="numbering" w:default="1" w:styleId="a2">
+  <w:style w:type="numbering" w:default="1" w:styleId="NoList">
     <w:name w:val="No List"/>
     <w:uiPriority w:val="99"/>
     <w:semiHidden/>
     <w:unhideWhenUsed/>
   </w:style>
-  <w:style w:type="character" w:customStyle="1" w:styleId="10">
-    <w:name w:val="标题 1 字符"/>
-    <w:basedOn w:val="a0"/>
-    <w:link w:val="1"/>
+  <w:style w:type="character" w:customStyle="1" w:styleId="Heading1Char">
+    <w:name w:val="Heading 1 Char"/>
+    <w:basedOn w:val="DefaultParagraphFont"/>
+    <w:link w:val="Heading1"/>
     <w:uiPriority w:val="9"/>
     <w:rsid w:val="005C320A"/>
     <w:rPr>
@@ -1949,10 +2397,10 @@
       <w:szCs w:val="44"/>
     </w:rPr>
   </w:style>
-  <w:style w:type="character" w:customStyle="1" w:styleId="20">
-    <w:name w:val="标题 2 字符"/>
-    <w:basedOn w:val="a0"/>
-    <w:link w:val="2"/>
+  <w:style w:type="character" w:customStyle="1" w:styleId="Heading2Char">
+    <w:name w:val="Heading 2 Char"/>
+    <w:basedOn w:val="DefaultParagraphFont"/>
+    <w:link w:val="Heading2"/>
     <w:uiPriority w:val="9"/>
     <w:rsid w:val="005C320A"/>
     <w:rPr>
@@ -1963,11 +2411,11 @@
       <w:szCs w:val="32"/>
     </w:rPr>
   </w:style>
-  <w:style w:type="paragraph" w:styleId="a3">
+  <w:style w:type="paragraph" w:styleId="Title">
     <w:name w:val="Title"/>
-    <w:basedOn w:val="a"/>
-    <w:next w:val="a"/>
-    <w:link w:val="a4"/>
+    <w:basedOn w:val="Normal"/>
+    <w:next w:val="Normal"/>
+    <w:link w:val="TitleChar"/>
     <w:uiPriority w:val="10"/>
     <w:qFormat/>
     <w:rsid w:val="005C320A"/>
@@ -1984,10 +2432,10 @@
       <w:szCs w:val="32"/>
     </w:rPr>
   </w:style>
-  <w:style w:type="character" w:customStyle="1" w:styleId="a4">
-    <w:name w:val="标题 字符"/>
-    <w:basedOn w:val="a0"/>
-    <w:link w:val="a3"/>
+  <w:style w:type="character" w:customStyle="1" w:styleId="TitleChar">
+    <w:name w:val="Title Char"/>
+    <w:basedOn w:val="DefaultParagraphFont"/>
+    <w:link w:val="Title"/>
     <w:uiPriority w:val="10"/>
     <w:rsid w:val="005C320A"/>
     <w:rPr>
@@ -1998,11 +2446,11 @@
       <w:szCs w:val="32"/>
     </w:rPr>
   </w:style>
-  <w:style w:type="paragraph" w:styleId="a5">
+  <w:style w:type="paragraph" w:styleId="Date">
     <w:name w:val="Date"/>
-    <w:basedOn w:val="a"/>
-    <w:next w:val="a"/>
-    <w:link w:val="a6"/>
+    <w:basedOn w:val="Normal"/>
+    <w:next w:val="Normal"/>
+    <w:link w:val="DateChar"/>
     <w:uiPriority w:val="99"/>
     <w:semiHidden/>
     <w:unhideWhenUsed/>
@@ -2011,17 +2459,17 @@
       <w:ind w:leftChars="2500" w:left="100"/>
     </w:pPr>
   </w:style>
-  <w:style w:type="character" w:customStyle="1" w:styleId="a6">
-    <w:name w:val="日期 字符"/>
-    <w:basedOn w:val="a0"/>
-    <w:link w:val="a5"/>
+  <w:style w:type="character" w:customStyle="1" w:styleId="DateChar">
+    <w:name w:val="Date Char"/>
+    <w:basedOn w:val="DefaultParagraphFont"/>
+    <w:link w:val="Date"/>
     <w:uiPriority w:val="99"/>
     <w:semiHidden/>
     <w:rsid w:val="005C320A"/>
   </w:style>
-  <w:style w:type="table" w:styleId="a7">
+  <w:style w:type="table" w:styleId="TableGrid">
     <w:name w:val="Table Grid"/>
-    <w:basedOn w:val="a1"/>
+    <w:basedOn w:val="TableNormal"/>
     <w:uiPriority w:val="39"/>
     <w:rsid w:val="005C320A"/>
     <w:tblPr>
@@ -2034,6 +2482,17 @@
         <w:insideV w:val="single" w:sz="4" w:space="0" w:color="auto"/>
       </w:tblBorders>
     </w:tblPr>
+  </w:style>
+  <w:style w:type="paragraph" w:styleId="ListParagraph">
+    <w:name w:val="List Paragraph"/>
+    <w:basedOn w:val="Normal"/>
+    <w:uiPriority w:val="34"/>
+    <w:qFormat/>
+    <w:rsid w:val="00F10C33"/>
+    <w:pPr>
+      <w:ind w:left="720"/>
+      <w:contextualSpacing/>
+    </w:pPr>
   </w:style>
 </w:styles>
 </file>

</xml_diff>